<commit_message>
Updated email to logan.zhou.cn@gmail.com.
</commit_message>
<xml_diff>
--- a/logan-zhou-resume.docx
+++ b/logan-zhou-resume.docx
@@ -37,19 +37,7 @@
         <w:t xml:space="preserve"> </w:t>
       </w:r>
       <w:r>
-        <w:t xml:space="preserve">xorcererzc@gmail.com (</w:t>
-      </w:r>
-      <w:r>
-        <w:rPr>
-          <w:b/>
-        </w:rPr>
-        <w:t xml:space="preserve">Google talk</w:t>
-      </w:r>
-      <w:r>
-        <w:t xml:space="preserve"> </w:t>
-      </w:r>
-      <w:r>
-        <w:t xml:space="preserve">as well)</w:t>
+        <w:t xml:space="preserve">logan.zhou.cn@gmail.com</w:t>
       </w:r>
     </w:p>
     <w:p>

</xml_diff>

<commit_message>
Beautify html CV with strapdown.js.
</commit_message>
<xml_diff>
--- a/logan-zhou-resume.docx
+++ b/logan-zhou-resume.docx
@@ -17,20 +17,6 @@
         <w:rPr>
           <w:b/>
         </w:rPr>
-        <w:t xml:space="preserve">Birth:</w:t>
-      </w:r>
-      <w:r>
-        <w:t xml:space="preserve"> </w:t>
-      </w:r>
-      <w:r>
-        <w:t xml:space="preserve">1985.11</w:t>
-      </w:r>
-    </w:p>
-    <w:p>
-      <w:r>
-        <w:rPr>
-          <w:b/>
-        </w:rPr>
         <w:t xml:space="preserve">Email:</w:t>
       </w:r>
       <w:r>
@@ -54,6 +40,34 @@
         <w:t xml:space="preserve">(+86) 137-6413-1714</w:t>
       </w:r>
     </w:p>
+    <w:p>
+      <w:r>
+        <w:rPr>
+          <w:b/>
+        </w:rPr>
+        <w:t xml:space="preserve">Birth:</w:t>
+      </w:r>
+      <w:r>
+        <w:t xml:space="preserve"> </w:t>
+      </w:r>
+      <w:r>
+        <w:t xml:space="preserve">1985.11</w:t>
+      </w:r>
+    </w:p>
+    <w:p>
+      <w:r>
+        <w:rPr>
+          <w:b/>
+        </w:rPr>
+        <w:t xml:space="preserve">Github:</w:t>
+      </w:r>
+      <w:r>
+        <w:t xml:space="preserve"> </w:t>
+      </w:r>
+      <w:r>
+        <w:t xml:space="preserve">https://github.com/Xorcerer</w:t>
+      </w:r>
+    </w:p>
     <w:bookmarkStart w:id="objective" w:name="objective"/>
     <w:p>
       <w:pPr>
@@ -66,7 +80,12 @@
     <w:bookmarkEnd w:id="objective"/>
     <w:p>
       <w:r>
-        <w:t xml:space="preserve">A position to focus on data mining/processing. It would be better if I could contribute open source projects.</w:t>
+        <w:t xml:space="preserve">A position to focus on data mining/processing.</w:t>
+      </w:r>
+    </w:p>
+    <w:p>
+      <w:r>
+        <w:t xml:space="preserve">It would be better if I could contribute open source projects.</w:t>
       </w:r>
     </w:p>
     <w:bookmarkStart w:id="strengths" w:name="strengths"/>
@@ -80,31 +99,78 @@
     </w:p>
     <w:bookmarkEnd w:id="strengths"/>
     <w:p>
-      <w:r>
-        <w:t xml:space="preserve">Proficient or familiar with a vast array of programming languages, and their concepts. Including, but not limit to: C# (including TPL, async/await, dynamic IL generation), C++ (including C++11 features), Python, Ruby, Java, Actionscipt 3 (and its assembly), Objective-C (without Cocoa), Erlang, Common Lisp.</w:t>
-      </w:r>
-    </w:p>
-    <w:p>
+      <w:pPr>
+        <w:numPr>
+          <w:numId w:val="2"/>
+          <w:ilvl w:val="0"/>
+        </w:numPr>
+      </w:pPr>
+      <w:r>
+        <w:t xml:space="preserve">Proficient or familiar with a vast array of programming languages, and their concepts.</w:t>
+      </w:r>
+    </w:p>
+    <w:p>
+      <w:pPr>
+        <w:numPr>
+          <w:numId w:val="2"/>
+          <w:ilvl w:val="0"/>
+        </w:numPr>
+      </w:pPr>
+      <w:r>
+        <w:t xml:space="preserve">Including, but not limit to: C# (including TPL, async/await, dynamic IL generation), C++ (including C++11 features), Python, Ruby, Java, Actionscipt 3 (and its assembly), Objective-C (without Cocoa), Erlang, Common Lisp.</w:t>
+      </w:r>
+    </w:p>
+    <w:p>
+      <w:pPr>
+        <w:numPr>
+          <w:numId w:val="2"/>
+          <w:ilvl w:val="0"/>
+        </w:numPr>
+      </w:pPr>
       <w:r>
         <w:t xml:space="preserve">Proficient or familiar with parallel/concurrent computation models: C#/TPL, Erlang/Actor, Python/gevent.</w:t>
       </w:r>
     </w:p>
     <w:p>
+      <w:pPr>
+        <w:numPr>
+          <w:numId w:val="2"/>
+          <w:ilvl w:val="0"/>
+        </w:numPr>
+      </w:pPr>
       <w:r>
         <w:t xml:space="preserve">Big fan of meta programming, especially in C++ and Python. All I love is writing short, declaritive and maintainable code.</w:t>
       </w:r>
     </w:p>
     <w:p>
+      <w:pPr>
+        <w:numPr>
+          <w:numId w:val="2"/>
+          <w:ilvl w:val="0"/>
+        </w:numPr>
+      </w:pPr>
       <w:r>
         <w:t xml:space="preserve">Enjoy creating and maintaining tool chains to make work and life easier ( e.g. updating html/pdf of this resume).</w:t>
       </w:r>
     </w:p>
     <w:p>
+      <w:pPr>
+        <w:numPr>
+          <w:numId w:val="2"/>
+          <w:ilvl w:val="0"/>
+        </w:numPr>
+      </w:pPr>
       <w:r>
         <w:t xml:space="preserve">Mac OS user, familiar with Bash, Zsh, VIM and Emacs(with vim-mode).</w:t>
       </w:r>
     </w:p>
     <w:p>
+      <w:pPr>
+        <w:numPr>
+          <w:numId w:val="2"/>
+          <w:ilvl w:val="0"/>
+        </w:numPr>
+      </w:pPr>
       <w:r>
         <w:t xml:space="preserve">StarCraft I/II player.</w:t>
       </w:r>
@@ -142,7 +208,7 @@
     <w:p>
       <w:pPr>
         <w:numPr>
-          <w:numId w:val="2"/>
+          <w:numId w:val="3"/>
           <w:ilvl w:val="0"/>
         </w:numPr>
       </w:pPr>
@@ -173,7 +239,7 @@
     <w:p>
       <w:pPr>
         <w:numPr>
-          <w:numId w:val="3"/>
+          <w:numId w:val="4"/>
           <w:ilvl w:val="0"/>
         </w:numPr>
       </w:pPr>
@@ -194,7 +260,7 @@
     <w:p>
       <w:pPr>
         <w:numPr>
-          <w:numId w:val="4"/>
+          <w:numId w:val="5"/>
           <w:ilvl w:val="0"/>
         </w:numPr>
       </w:pPr>
@@ -205,7 +271,7 @@
     <w:p>
       <w:pPr>
         <w:numPr>
-          <w:numId w:val="4"/>
+          <w:numId w:val="5"/>
           <w:ilvl w:val="0"/>
         </w:numPr>
       </w:pPr>
@@ -216,7 +282,7 @@
     <w:p>
       <w:pPr>
         <w:numPr>
-          <w:numId w:val="4"/>
+          <w:numId w:val="5"/>
           <w:ilvl w:val="0"/>
         </w:numPr>
       </w:pPr>
@@ -255,7 +321,7 @@
     <w:p>
       <w:pPr>
         <w:numPr>
-          <w:numId w:val="5"/>
+          <w:numId w:val="6"/>
           <w:ilvl w:val="0"/>
         </w:numPr>
       </w:pPr>
@@ -266,7 +332,7 @@
     <w:p>
       <w:pPr>
         <w:numPr>
-          <w:numId w:val="5"/>
+          <w:numId w:val="6"/>
           <w:ilvl w:val="0"/>
         </w:numPr>
       </w:pPr>
@@ -277,7 +343,7 @@
     <w:p>
       <w:pPr>
         <w:numPr>
-          <w:numId w:val="5"/>
+          <w:numId w:val="6"/>
           <w:ilvl w:val="0"/>
         </w:numPr>
       </w:pPr>
@@ -288,7 +354,7 @@
     <w:p>
       <w:pPr>
         <w:numPr>
-          <w:numId w:val="5"/>
+          <w:numId w:val="6"/>
           <w:ilvl w:val="0"/>
         </w:numPr>
       </w:pPr>
@@ -319,7 +385,7 @@
     <w:p>
       <w:pPr>
         <w:numPr>
-          <w:numId w:val="6"/>
+          <w:numId w:val="7"/>
           <w:ilvl w:val="0"/>
         </w:numPr>
       </w:pPr>
@@ -348,7 +414,7 @@
     <w:p>
       <w:pPr>
         <w:numPr>
-          <w:numId w:val="7"/>
+          <w:numId w:val="8"/>
           <w:ilvl w:val="0"/>
         </w:numPr>
       </w:pPr>
@@ -359,7 +425,7 @@
     <w:p>
       <w:pPr>
         <w:numPr>
-          <w:numId w:val="7"/>
+          <w:numId w:val="8"/>
           <w:ilvl w:val="0"/>
         </w:numPr>
       </w:pPr>
@@ -370,7 +436,7 @@
     <w:p>
       <w:pPr>
         <w:numPr>
-          <w:numId w:val="7"/>
+          <w:numId w:val="8"/>
           <w:ilvl w:val="0"/>
         </w:numPr>
       </w:pPr>
@@ -381,7 +447,7 @@
     <w:p>
       <w:pPr>
         <w:numPr>
-          <w:numId w:val="7"/>
+          <w:numId w:val="8"/>
           <w:ilvl w:val="0"/>
         </w:numPr>
       </w:pPr>
@@ -392,7 +458,7 @@
     <w:p>
       <w:pPr>
         <w:numPr>
-          <w:numId w:val="7"/>
+          <w:numId w:val="8"/>
           <w:ilvl w:val="0"/>
         </w:numPr>
       </w:pPr>
@@ -403,7 +469,7 @@
     <w:p>
       <w:pPr>
         <w:numPr>
-          <w:numId w:val="7"/>
+          <w:numId w:val="8"/>
           <w:ilvl w:val="0"/>
         </w:numPr>
       </w:pPr>
@@ -434,7 +500,7 @@
     <w:p>
       <w:pPr>
         <w:numPr>
-          <w:numId w:val="8"/>
+          <w:numId w:val="9"/>
           <w:ilvl w:val="0"/>
         </w:numPr>
       </w:pPr>
@@ -469,7 +535,7 @@
     <w:p>
       <w:pPr>
         <w:numPr>
-          <w:numId w:val="9"/>
+          <w:numId w:val="10"/>
           <w:ilvl w:val="0"/>
         </w:numPr>
       </w:pPr>
@@ -480,7 +546,7 @@
     <w:p>
       <w:pPr>
         <w:numPr>
-          <w:numId w:val="9"/>
+          <w:numId w:val="10"/>
           <w:ilvl w:val="0"/>
         </w:numPr>
       </w:pPr>
@@ -491,7 +557,7 @@
     <w:p>
       <w:pPr>
         <w:numPr>
-          <w:numId w:val="9"/>
+          <w:numId w:val="10"/>
           <w:ilvl w:val="0"/>
         </w:numPr>
       </w:pPr>
@@ -522,7 +588,7 @@
     <w:p>
       <w:pPr>
         <w:numPr>
-          <w:numId w:val="10"/>
+          <w:numId w:val="11"/>
           <w:ilvl w:val="0"/>
         </w:numPr>
       </w:pPr>
@@ -551,7 +617,7 @@
     <w:p>
       <w:pPr>
         <w:numPr>
-          <w:numId w:val="11"/>
+          <w:numId w:val="12"/>
           <w:ilvl w:val="0"/>
         </w:numPr>
       </w:pPr>
@@ -562,7 +628,7 @@
     <w:p>
       <w:pPr>
         <w:numPr>
-          <w:numId w:val="11"/>
+          <w:numId w:val="12"/>
           <w:ilvl w:val="0"/>
         </w:numPr>
       </w:pPr>
@@ -573,7 +639,7 @@
     <w:p>
       <w:pPr>
         <w:numPr>
-          <w:numId w:val="11"/>
+          <w:numId w:val="12"/>
           <w:ilvl w:val="0"/>
         </w:numPr>
       </w:pPr>
@@ -584,7 +650,7 @@
     <w:p>
       <w:pPr>
         <w:numPr>
-          <w:numId w:val="11"/>
+          <w:numId w:val="12"/>
           <w:ilvl w:val="0"/>
         </w:numPr>
       </w:pPr>
@@ -605,7 +671,7 @@
     <w:p>
       <w:pPr>
         <w:numPr>
-          <w:numId w:val="12"/>
+          <w:numId w:val="13"/>
           <w:ilvl w:val="0"/>
         </w:numPr>
       </w:pPr>
@@ -634,7 +700,7 @@
     <w:p>
       <w:pPr>
         <w:numPr>
-          <w:numId w:val="13"/>
+          <w:numId w:val="14"/>
           <w:ilvl w:val="0"/>
         </w:numPr>
       </w:pPr>
@@ -645,7 +711,7 @@
     <w:p>
       <w:pPr>
         <w:numPr>
-          <w:numId w:val="13"/>
+          <w:numId w:val="14"/>
           <w:ilvl w:val="0"/>
         </w:numPr>
       </w:pPr>
@@ -656,7 +722,7 @@
     <w:p>
       <w:pPr>
         <w:numPr>
-          <w:numId w:val="13"/>
+          <w:numId w:val="14"/>
           <w:ilvl w:val="0"/>
         </w:numPr>
       </w:pPr>
@@ -667,7 +733,7 @@
     <w:p>
       <w:pPr>
         <w:numPr>
-          <w:numId w:val="13"/>
+          <w:numId w:val="14"/>
           <w:ilvl w:val="0"/>
         </w:numPr>
       </w:pPr>
@@ -708,7 +774,7 @@
     <w:p>
       <w:pPr>
         <w:numPr>
-          <w:numId w:val="14"/>
+          <w:numId w:val="15"/>
           <w:ilvl w:val="0"/>
         </w:numPr>
       </w:pPr>
@@ -730,7 +796,7 @@
     <w:p>
       <w:pPr>
         <w:numPr>
-          <w:numId w:val="14"/>
+          <w:numId w:val="15"/>
           <w:ilvl w:val="0"/>
         </w:numPr>
       </w:pPr>
@@ -752,7 +818,7 @@
     <w:p>
       <w:pPr>
         <w:numPr>
-          <w:numId w:val="14"/>
+          <w:numId w:val="15"/>
           <w:ilvl w:val="0"/>
         </w:numPr>
       </w:pPr>
@@ -977,6 +1043,9 @@
     <w:abstractNumId w:val="2"/>
   </w:num>
   <w:num w:numId="14">
+    <w:abstractNumId w:val="2"/>
+  </w:num>
+  <w:num w:numId="15">
     <w:abstractNumId w:val="2"/>
   </w:num>
 </w:numbering>

</xml_diff>

<commit_message>
Added EF to CV en.
</commit_message>
<xml_diff>
--- a/logan-zhou-resume.docx
+++ b/logan-zhou-resume.docx
@@ -174,16 +174,16 @@
       </w:r>
     </w:p>
     <w:bookmarkEnd w:id="experience"/>
-    <w:bookmarkStart w:id="present-caigen100" w:name="present-caigen100"/>
+    <w:bookmarkStart w:id="present-education-first-ef" w:name="present-education-first-ef"/>
     <w:p>
       <w:pPr>
         <w:pStyle w:val="Heading3"/>
       </w:pPr>
       <w:r>
-        <w:t xml:space="preserve">2014.03 - present, Caigen100</w:t>
-      </w:r>
-    </w:p>
-    <w:bookmarkEnd w:id="present-caigen100"/>
+        <w:t xml:space="preserve">2014.10 - Present, Education First (EF)</w:t>
+      </w:r>
+    </w:p>
+    <w:bookmarkEnd w:id="present-education-first-ef"/>
     <w:bookmarkStart w:id="responsibility" w:name="responsibility"/>
     <w:p>
       <w:pPr>
@@ -198,6 +198,70 @@
       <w:pPr>
         <w:numPr>
           <w:numId w:val="3"/>
+          <w:ilvl w:val="0"/>
+        </w:numPr>
+      </w:pPr>
+      <w:r>
+        <w:t xml:space="preserve">Redesigned domain model for core lessons mamagement;</w:t>
+      </w:r>
+    </w:p>
+    <w:p>
+      <w:pPr>
+        <w:numPr>
+          <w:numId w:val="3"/>
+          <w:ilvl w:val="0"/>
+        </w:numPr>
+      </w:pPr>
+      <w:r>
+        <w:t xml:space="preserve">Reimplemented technical/Domain model for the new design, in Database Level and API level;</w:t>
+      </w:r>
+    </w:p>
+    <w:p>
+      <w:pPr>
+        <w:numPr>
+          <w:numId w:val="3"/>
+          <w:ilvl w:val="0"/>
+        </w:numPr>
+      </w:pPr>
+      <w:r>
+        <w:t xml:space="preserve">Performance tuning.</w:t>
+      </w:r>
+    </w:p>
+    <w:bookmarkStart w:id="caigen100" w:name="caigen100"/>
+    <w:p>
+      <w:pPr>
+        <w:pStyle w:val="Heading3"/>
+      </w:pPr>
+      <w:r>
+        <w:t xml:space="preserve">2014.03 - 2014.9.30, Caigen100</w:t>
+      </w:r>
+    </w:p>
+    <w:bookmarkEnd w:id="caigen100"/>
+    <w:bookmarkStart w:id="responsibility-1" w:name="responsibility-1"/>
+    <w:p>
+      <w:pPr>
+        <w:pStyle w:val="Heading5"/>
+      </w:pPr>
+      <w:r>
+        <w:t xml:space="preserve">Responsibility</w:t>
+      </w:r>
+    </w:p>
+    <w:bookmarkEnd w:id="responsibility-1"/>
+    <w:p>
+      <w:pPr>
+        <w:numPr>
+          <w:numId w:val="4"/>
+          <w:ilvl w:val="0"/>
+        </w:numPr>
+      </w:pPr>
+      <w:r>
+        <w:t xml:space="preserve">Persistence Homology Study (and the company gave up this later).</w:t>
+      </w:r>
+    </w:p>
+    <w:p>
+      <w:pPr>
+        <w:numPr>
+          <w:numId w:val="4"/>
           <w:ilvl w:val="0"/>
         </w:numPr>
       </w:pPr>
@@ -228,7 +292,7 @@
     <w:p>
       <w:pPr>
         <w:numPr>
-          <w:numId w:val="4"/>
+          <w:numId w:val="5"/>
           <w:ilvl w:val="0"/>
         </w:numPr>
       </w:pPr>
@@ -236,7 +300,7 @@
         <w:t xml:space="preserve">The foundation of all mobile games' servers of Icee.</w:t>
       </w:r>
     </w:p>
-    <w:bookmarkStart w:id="responsibility-1" w:name="responsibility-1"/>
+    <w:bookmarkStart w:id="responsibility-2" w:name="responsibility-2"/>
     <w:p>
       <w:pPr>
         <w:pStyle w:val="Heading5"/>
@@ -245,11 +309,11 @@
         <w:t xml:space="preserve">Responsibility</w:t>
       </w:r>
     </w:p>
-    <w:bookmarkEnd w:id="responsibility-1"/>
-    <w:p>
-      <w:pPr>
-        <w:numPr>
-          <w:numId w:val="5"/>
+    <w:bookmarkEnd w:id="responsibility-2"/>
+    <w:p>
+      <w:pPr>
+        <w:numPr>
+          <w:numId w:val="6"/>
           <w:ilvl w:val="0"/>
         </w:numPr>
       </w:pPr>
@@ -260,7 +324,7 @@
     <w:p>
       <w:pPr>
         <w:numPr>
-          <w:numId w:val="5"/>
+          <w:numId w:val="6"/>
           <w:ilvl w:val="0"/>
         </w:numPr>
       </w:pPr>
@@ -271,7 +335,7 @@
     <w:p>
       <w:pPr>
         <w:numPr>
-          <w:numId w:val="5"/>
+          <w:numId w:val="6"/>
           <w:ilvl w:val="0"/>
         </w:numPr>
       </w:pPr>
@@ -297,7 +361,7 @@
         <w:t xml:space="preserve">Leader Engineer</w:t>
       </w:r>
     </w:p>
-    <w:bookmarkStart w:id="responsibility-2" w:name="responsibility-2"/>
+    <w:bookmarkStart w:id="responsibility-3" w:name="responsibility-3"/>
     <w:p>
       <w:pPr>
         <w:pStyle w:val="Heading5"/>
@@ -306,11 +370,11 @@
         <w:t xml:space="preserve">Responsibility</w:t>
       </w:r>
     </w:p>
-    <w:bookmarkEnd w:id="responsibility-2"/>
-    <w:p>
-      <w:pPr>
-        <w:numPr>
-          <w:numId w:val="6"/>
+    <w:bookmarkEnd w:id="responsibility-3"/>
+    <w:p>
+      <w:pPr>
+        <w:numPr>
+          <w:numId w:val="7"/>
           <w:ilvl w:val="0"/>
         </w:numPr>
       </w:pPr>
@@ -321,7 +385,7 @@
     <w:p>
       <w:pPr>
         <w:numPr>
-          <w:numId w:val="6"/>
+          <w:numId w:val="7"/>
           <w:ilvl w:val="0"/>
         </w:numPr>
       </w:pPr>
@@ -332,7 +396,7 @@
     <w:p>
       <w:pPr>
         <w:numPr>
-          <w:numId w:val="6"/>
+          <w:numId w:val="7"/>
           <w:ilvl w:val="0"/>
         </w:numPr>
       </w:pPr>
@@ -343,7 +407,7 @@
     <w:p>
       <w:pPr>
         <w:numPr>
-          <w:numId w:val="6"/>
+          <w:numId w:val="7"/>
           <w:ilvl w:val="0"/>
         </w:numPr>
       </w:pPr>
@@ -374,7 +438,7 @@
     <w:p>
       <w:pPr>
         <w:numPr>
-          <w:numId w:val="7"/>
+          <w:numId w:val="8"/>
           <w:ilvl w:val="0"/>
         </w:numPr>
       </w:pPr>
@@ -382,7 +446,7 @@
         <w:t xml:space="preserve">A massive-multiplayer online game based on Flash 3D. The only project of this startup company.</w:t>
       </w:r>
     </w:p>
-    <w:bookmarkStart w:id="responsibility-3" w:name="responsibility-3"/>
+    <w:bookmarkStart w:id="responsibility-4" w:name="responsibility-4"/>
     <w:p>
       <w:pPr>
         <w:pStyle w:val="Heading5"/>
@@ -391,7 +455,7 @@
         <w:t xml:space="preserve">Responsibility</w:t>
       </w:r>
     </w:p>
-    <w:bookmarkEnd w:id="responsibility-3"/>
+    <w:bookmarkEnd w:id="responsibility-4"/>
     <w:p>
       <w:r>
         <w:rPr>
@@ -403,7 +467,7 @@
     <w:p>
       <w:pPr>
         <w:numPr>
-          <w:numId w:val="8"/>
+          <w:numId w:val="9"/>
           <w:ilvl w:val="0"/>
         </w:numPr>
       </w:pPr>
@@ -414,7 +478,7 @@
     <w:p>
       <w:pPr>
         <w:numPr>
-          <w:numId w:val="8"/>
+          <w:numId w:val="9"/>
           <w:ilvl w:val="0"/>
         </w:numPr>
       </w:pPr>
@@ -425,7 +489,7 @@
     <w:p>
       <w:pPr>
         <w:numPr>
-          <w:numId w:val="8"/>
+          <w:numId w:val="9"/>
           <w:ilvl w:val="0"/>
         </w:numPr>
       </w:pPr>
@@ -436,7 +500,7 @@
     <w:p>
       <w:pPr>
         <w:numPr>
-          <w:numId w:val="8"/>
+          <w:numId w:val="9"/>
           <w:ilvl w:val="0"/>
         </w:numPr>
       </w:pPr>
@@ -447,7 +511,7 @@
     <w:p>
       <w:pPr>
         <w:numPr>
-          <w:numId w:val="8"/>
+          <w:numId w:val="9"/>
           <w:ilvl w:val="0"/>
         </w:numPr>
       </w:pPr>
@@ -458,7 +522,7 @@
     <w:p>
       <w:pPr>
         <w:numPr>
-          <w:numId w:val="8"/>
+          <w:numId w:val="9"/>
           <w:ilvl w:val="0"/>
         </w:numPr>
       </w:pPr>
@@ -489,7 +553,7 @@
     <w:p>
       <w:pPr>
         <w:numPr>
-          <w:numId w:val="9"/>
+          <w:numId w:val="10"/>
           <w:ilvl w:val="0"/>
         </w:numPr>
       </w:pPr>
@@ -497,7 +561,7 @@
         <w:t xml:space="preserve">Developing MochiMedia's business in China with the resources of SNDA Game. Includes: connecting Chinese Flash game developers, building website of Flash games for Chinese player.</w:t>
       </w:r>
     </w:p>
-    <w:bookmarkStart w:id="responsibility-4" w:name="responsibility-4"/>
+    <w:bookmarkStart w:id="responsibility-5" w:name="responsibility-5"/>
     <w:p>
       <w:pPr>
         <w:pStyle w:val="Heading5"/>
@@ -506,7 +570,7 @@
         <w:t xml:space="preserve">Responsibility</w:t>
       </w:r>
     </w:p>
-    <w:bookmarkEnd w:id="responsibility-4"/>
+    <w:bookmarkEnd w:id="responsibility-5"/>
     <w:p>
       <w:r>
         <w:rPr>
@@ -524,7 +588,7 @@
     <w:p>
       <w:pPr>
         <w:numPr>
-          <w:numId w:val="10"/>
+          <w:numId w:val="11"/>
           <w:ilvl w:val="0"/>
         </w:numPr>
       </w:pPr>
@@ -535,7 +599,7 @@
     <w:p>
       <w:pPr>
         <w:numPr>
-          <w:numId w:val="10"/>
+          <w:numId w:val="11"/>
           <w:ilvl w:val="0"/>
         </w:numPr>
       </w:pPr>
@@ -546,7 +610,7 @@
     <w:p>
       <w:pPr>
         <w:numPr>
-          <w:numId w:val="10"/>
+          <w:numId w:val="11"/>
           <w:ilvl w:val="0"/>
         </w:numPr>
       </w:pPr>
@@ -577,7 +641,7 @@
     <w:p>
       <w:pPr>
         <w:numPr>
-          <w:numId w:val="11"/>
+          <w:numId w:val="12"/>
           <w:ilvl w:val="0"/>
         </w:numPr>
       </w:pPr>
@@ -585,7 +649,7 @@
         <w:t xml:space="preserve">A website, written in Python/Django, connecting decoration companies and their (potential) users.</w:t>
       </w:r>
     </w:p>
-    <w:bookmarkStart w:id="responsibility-5" w:name="responsibility-5"/>
+    <w:bookmarkStart w:id="responsibility-6" w:name="responsibility-6"/>
     <w:p>
       <w:pPr>
         <w:pStyle w:val="Heading5"/>
@@ -594,7 +658,7 @@
         <w:t xml:space="preserve">Responsibility</w:t>
       </w:r>
     </w:p>
-    <w:bookmarkEnd w:id="responsibility-5"/>
+    <w:bookmarkEnd w:id="responsibility-6"/>
     <w:p>
       <w:r>
         <w:rPr>
@@ -606,7 +670,7 @@
     <w:p>
       <w:pPr>
         <w:numPr>
-          <w:numId w:val="12"/>
+          <w:numId w:val="13"/>
           <w:ilvl w:val="0"/>
         </w:numPr>
       </w:pPr>
@@ -617,7 +681,7 @@
     <w:p>
       <w:pPr>
         <w:numPr>
-          <w:numId w:val="12"/>
+          <w:numId w:val="13"/>
           <w:ilvl w:val="0"/>
         </w:numPr>
       </w:pPr>
@@ -628,7 +692,7 @@
     <w:p>
       <w:pPr>
         <w:numPr>
-          <w:numId w:val="12"/>
+          <w:numId w:val="13"/>
           <w:ilvl w:val="0"/>
         </w:numPr>
       </w:pPr>
@@ -639,7 +703,7 @@
     <w:p>
       <w:pPr>
         <w:numPr>
-          <w:numId w:val="12"/>
+          <w:numId w:val="13"/>
           <w:ilvl w:val="0"/>
         </w:numPr>
       </w:pPr>
@@ -660,7 +724,7 @@
     <w:p>
       <w:pPr>
         <w:numPr>
-          <w:numId w:val="13"/>
+          <w:numId w:val="14"/>
           <w:ilvl w:val="0"/>
         </w:numPr>
       </w:pPr>
@@ -668,7 +732,7 @@
         <w:t xml:space="preserve">A Windows 3D modeling software, written in C#/WPF, for users to simulate and share their ideas of decoration.</w:t>
       </w:r>
     </w:p>
-    <w:bookmarkStart w:id="responsibility-6" w:name="responsibility-6"/>
+    <w:bookmarkStart w:id="responsibility-7" w:name="responsibility-7"/>
     <w:p>
       <w:pPr>
         <w:pStyle w:val="Heading5"/>
@@ -677,7 +741,7 @@
         <w:t xml:space="preserve">Responsibility</w:t>
       </w:r>
     </w:p>
-    <w:bookmarkEnd w:id="responsibility-6"/>
+    <w:bookmarkEnd w:id="responsibility-7"/>
     <w:p>
       <w:r>
         <w:rPr>
@@ -689,7 +753,7 @@
     <w:p>
       <w:pPr>
         <w:numPr>
-          <w:numId w:val="14"/>
+          <w:numId w:val="15"/>
           <w:ilvl w:val="0"/>
         </w:numPr>
       </w:pPr>
@@ -700,7 +764,7 @@
     <w:p>
       <w:pPr>
         <w:numPr>
-          <w:numId w:val="14"/>
+          <w:numId w:val="15"/>
           <w:ilvl w:val="0"/>
         </w:numPr>
       </w:pPr>
@@ -711,7 +775,7 @@
     <w:p>
       <w:pPr>
         <w:numPr>
-          <w:numId w:val="14"/>
+          <w:numId w:val="15"/>
           <w:ilvl w:val="0"/>
         </w:numPr>
       </w:pPr>
@@ -722,7 +786,7 @@
     <w:p>
       <w:pPr>
         <w:numPr>
-          <w:numId w:val="14"/>
+          <w:numId w:val="15"/>
           <w:ilvl w:val="0"/>
         </w:numPr>
       </w:pPr>
@@ -763,7 +827,7 @@
     <w:p>
       <w:pPr>
         <w:numPr>
-          <w:numId w:val="15"/>
+          <w:numId w:val="16"/>
           <w:ilvl w:val="0"/>
         </w:numPr>
       </w:pPr>
@@ -785,7 +849,7 @@
     <w:p>
       <w:pPr>
         <w:numPr>
-          <w:numId w:val="15"/>
+          <w:numId w:val="16"/>
           <w:ilvl w:val="0"/>
         </w:numPr>
       </w:pPr>
@@ -807,7 +871,7 @@
     <w:p>
       <w:pPr>
         <w:numPr>
-          <w:numId w:val="15"/>
+          <w:numId w:val="16"/>
           <w:ilvl w:val="0"/>
         </w:numPr>
       </w:pPr>
@@ -1035,6 +1099,9 @@
     <w:abstractNumId w:val="2"/>
   </w:num>
   <w:num w:numId="15">
+    <w:abstractNumId w:val="2"/>
+  </w:num>
+  <w:num w:numId="16">
     <w:abstractNumId w:val="2"/>
   </w:num>
 </w:numbering>

</xml_diff>